<commit_message>
docs(infosec/lab#7): :books: update report
</commit_message>
<xml_diff>
--- a/7 инфобез/лабораторные/lab7/docs/report.docx
+++ b/7 инфобез/лабораторные/lab7/docs/report.docx
@@ -574,7 +574,7 @@
           <w:szCs w:val="28"/>
           <w:rtl w:val="0"/>
         </w:rPr>
-        <w:t xml:space="preserve">Моим основным браузером является Google Chrome, будем выполнять работу в нем. Для начала откроем настройки конфиденциальности и безопасности, как показано на рисунке 1:</w:t>
+        <w:t xml:space="preserve">Для выполнения данной работы был выбран браузер Google Chrome. Первым этапом стало изучение параметров конфиденциальности и безопасности, доступных в настройках браузера (рисунок 1).</w:t>
       </w:r>
       <w:r>
         <w:rPr>
@@ -615,12 +615,12 @@
           <wp:inline distB="114300" distT="114300" distL="114300" distR="114300">
             <wp:extent cx="5939480" cy="4406900"/>
             <wp:effectExtent b="0" l="0" r="0" t="0"/>
-            <wp:docPr id="27" name="image26.png"/>
+            <wp:docPr id="27" name="image23.png"/>
             <a:graphic>
               <a:graphicData uri="http://schemas.openxmlformats.org/drawingml/2006/picture">
                 <pic:pic>
                   <pic:nvPicPr>
-                    <pic:cNvPr id="0" name="image26.png"/>
+                    <pic:cNvPr id="0" name="image23.png"/>
                     <pic:cNvPicPr preferRelativeResize="0"/>
                   </pic:nvPicPr>
                   <pic:blipFill>
@@ -739,12 +739,12 @@
           <wp:inline distB="114300" distT="114300" distL="114300" distR="114300">
             <wp:extent cx="4222588" cy="4920677"/>
             <wp:effectExtent b="0" l="0" r="0" t="0"/>
-            <wp:docPr id="23" name="image27.png"/>
+            <wp:docPr id="23" name="image15.png"/>
             <a:graphic>
               <a:graphicData uri="http://schemas.openxmlformats.org/drawingml/2006/picture">
                 <pic:pic>
                   <pic:nvPicPr>
-                    <pic:cNvPr id="0" name="image27.png"/>
+                    <pic:cNvPr id="0" name="image15.png"/>
                     <pic:cNvPicPr preferRelativeResize="0"/>
                   </pic:nvPicPr>
                   <pic:blipFill>
@@ -825,7 +825,7 @@
           <w:szCs w:val="28"/>
           <w:rtl w:val="0"/>
         </w:rPr>
-        <w:t xml:space="preserve">Изначально браузер принимал сторонние файлы cookie. Это значит, что браузер разрешает сайтам использовать сторонние куки (те, что устанавливаются не тем сайтом, который посещается в данный момент, а другими сайтами). Можно, например, с рекламными целями отследить, какие страницы в соцсетях были посещены, чтобы показывать таргетированную рекламу. Выключаем эту функцию.</w:t>
+        <w:t xml:space="preserve">Исходная конфигурация браузера предполагала разрешение на использование сторонних cookie-файлов. Данная настройка позволяет доменам, отличным от текущего посещаемого сайта, сохранять и использовать свои файлы cookie. Такая практика широко применяется в рекламных сетях для отслеживания пользовательской активности across различных интернет-ресурсов, включая социальные сети, с целью формирования поведенческого профиля и демонстрации таргетированной рекламы. Указанная функция была отключена.</w:t>
       </w:r>
     </w:p>
     <w:p>
@@ -845,7 +845,7 @@
           <w:szCs w:val="28"/>
           <w:rtl w:val="0"/>
         </w:rPr>
-        <w:t xml:space="preserve">Do not track – это специальный заголовок, который посылает на каждый сайт браузер, имея в виду, что действия пользователя не стоит отслеживать, но сайты могут этот заголовок проигнорировать. Включаем эту функцию.</w:t>
+        <w:t xml:space="preserve">Была активирована опция "Do Not Track" (DNT). Данный HTTP-заголовок информирует веб-серверы о предпочтении пользователя не быть отслеживаемым. Важно отметить, что использование этого заголовка носит рекомендательный характер, и веб-сайты не обязаны его соблюдать.</w:t>
       </w:r>
     </w:p>
     <w:p>
@@ -865,7 +865,7 @@
           <w:szCs w:val="28"/>
           <w:rtl w:val="0"/>
         </w:rPr>
-        <w:t xml:space="preserve">Далее идет белый список сайтов, которым разрешено использовать сторонние файлы куки. Сюда можно вручную добавить сайты, которым человек доверяет, и которым можно разрешить использовать сторонние файлы куки, даже при общей политике блокировки. Ничего не добавляем.</w:t>
+        <w:t xml:space="preserve">В рамках политики блокировки был рассмотрен "белый список" исключений. Этот список позволяет предоставить доступ к сторонним cookie для конкретных доверенных доменов, даже при общем запрете. В данном случае список был оставлен пустым, без добавления каких-либо исключений.</w:t>
       </w:r>
     </w:p>
     <w:p>
@@ -885,7 +885,7 @@
           <w:szCs w:val="28"/>
           <w:rtl w:val="0"/>
         </w:rPr>
-        <w:t xml:space="preserve">Далее зайдем в настройки конфиденциальности в рекламе:</w:t>
+        <w:t xml:space="preserve">Далее настройки были продолжены в разделе, посвященном конфиденциальности в рекламе:</w:t>
       </w:r>
     </w:p>
     <w:p>
@@ -922,12 +922,12 @@
           <wp:inline distB="114300" distT="114300" distL="114300" distR="114300">
             <wp:extent cx="4151150" cy="1908127"/>
             <wp:effectExtent b="0" l="0" r="0" t="0"/>
-            <wp:docPr id="14" name="image2.png"/>
+            <wp:docPr id="14" name="image5.png"/>
             <a:graphic>
               <a:graphicData uri="http://schemas.openxmlformats.org/drawingml/2006/picture">
                 <pic:pic>
                   <pic:nvPicPr>
-                    <pic:cNvPr id="0" name="image2.png"/>
+                    <pic:cNvPr id="0" name="image5.png"/>
                     <pic:cNvPicPr preferRelativeResize="0"/>
                   </pic:nvPicPr>
                   <pic:blipFill>
@@ -1045,12 +1045,12 @@
           <wp:inline distB="114300" distT="114300" distL="114300" distR="114300">
             <wp:extent cx="3844478" cy="2922813"/>
             <wp:effectExtent b="0" l="0" r="0" t="0"/>
-            <wp:docPr id="12" name="image21.png"/>
+            <wp:docPr id="12" name="image17.png"/>
             <a:graphic>
               <a:graphicData uri="http://schemas.openxmlformats.org/drawingml/2006/picture">
                 <pic:pic>
                   <pic:nvPicPr>
-                    <pic:cNvPr id="0" name="image21.png"/>
+                    <pic:cNvPr id="0" name="image17.png"/>
                     <pic:cNvPicPr preferRelativeResize="0"/>
                   </pic:nvPicPr>
                   <pic:blipFill>
@@ -1126,12 +1126,8 @@
       </w:pPr>
       <w:r>
         <w:rPr>
-          <w:rFonts w:ascii="Times New Roman" w:cs="Times New Roman" w:eastAsia="Times New Roman" w:hAnsi="Times New Roman"/>
-          <w:sz w:val="28"/>
-          <w:szCs w:val="28"/>
-          <w:rtl w:val="0"/>
-        </w:rPr>
-        <w:t xml:space="preserve">Chrome пытается заменить сторонние куки новой технологией. Вместо того чтобы следить за человеком лично, браузер анализирует историю просмотров и определяет, к какой «группе интересов» (например, «автолюбители», «любители кулинарии») вы относитесь. Затем сайтам передается не ваш личный идентификатор, а ID этой группы. Отключаем эту функцию, по своей сути это все равно отслеживание поведения для показа рекламы.</w:t>
+          <w:rtl w:val="0"/>
+        </w:rPr>
       </w:r>
     </w:p>
     <w:p>
@@ -1151,7 +1147,7 @@
           <w:szCs w:val="28"/>
           <w:rtl w:val="0"/>
         </w:rPr>
-        <w:t xml:space="preserve">Перейдем в подраздел «Реклама, предлагаемая сайтами» (рисунок 5):</w:t>
+        <w:t xml:space="preserve">В браузере Chrome реализована альтернативная технология, призванная заменить традиционные сторонние cookie. Её принцип действия заключается в анализе истории просмотров пользователя с целью его автоматического отнесения к определённым тематическим группам, таким как «автомобилисты» или «кулинары». Вместо передачи индивидуального идентификатора сайты получают информацию о принадлежности к такой обобщённой группе. Данная функция была отключена, поскольку, несмотря на декларируемую анонимность, её суть остаётся в отслеживании поведения пользователя для показа релевантной рекламы.</w:t>
       </w:r>
     </w:p>
     <w:p>
@@ -1166,14 +1162,34 @@
       </w:pPr>
       <w:r>
         <w:rPr>
-          <w:rtl w:val="0"/>
-        </w:rPr>
+          <w:rFonts w:ascii="Times New Roman" w:cs="Times New Roman" w:eastAsia="Times New Roman" w:hAnsi="Times New Roman"/>
+          <w:sz w:val="28"/>
+          <w:szCs w:val="28"/>
+          <w:rtl w:val="0"/>
+        </w:rPr>
+        <w:t xml:space="preserve">Далее настройки были продолжены в подразделе «Реклама, предлагаемая сайтами» (рисунок 5).</w:t>
       </w:r>
     </w:p>
     <w:p>
       <w:pPr>
         <w:ind w:firstLine="720"/>
-        <w:jc w:val="left"/>
+        <w:jc w:val="both"/>
+        <w:rPr>
+          <w:rFonts w:ascii="Times New Roman" w:cs="Times New Roman" w:eastAsia="Times New Roman" w:hAnsi="Times New Roman"/>
+          <w:sz w:val="28"/>
+          <w:szCs w:val="28"/>
+        </w:rPr>
+      </w:pPr>
+      <w:r>
+        <w:rPr>
+          <w:rtl w:val="0"/>
+        </w:rPr>
+      </w:r>
+    </w:p>
+    <w:p>
+      <w:pPr>
+        <w:ind w:left="0" w:firstLine="0"/>
+        <w:jc w:val="center"/>
         <w:rPr>
           <w:rFonts w:ascii="Times New Roman" w:cs="Times New Roman" w:eastAsia="Times New Roman" w:hAnsi="Times New Roman"/>
           <w:sz w:val="28"/>
@@ -1188,14 +1204,14 @@
         </w:rPr>
         <w:drawing>
           <wp:inline distB="114300" distT="114300" distL="114300" distR="114300">
-            <wp:extent cx="4921495" cy="4834738"/>
+            <wp:extent cx="3982538" cy="3913209"/>
             <wp:effectExtent b="0" l="0" r="0" t="0"/>
-            <wp:docPr id="9" name="image10.png"/>
+            <wp:docPr id="9" name="image3.png"/>
             <a:graphic>
               <a:graphicData uri="http://schemas.openxmlformats.org/drawingml/2006/picture">
                 <pic:pic>
                   <pic:nvPicPr>
-                    <pic:cNvPr id="0" name="image10.png"/>
+                    <pic:cNvPr id="0" name="image3.png"/>
                     <pic:cNvPicPr preferRelativeResize="0"/>
                   </pic:nvPicPr>
                   <pic:blipFill>
@@ -1208,7 +1224,7 @@
                   <pic:spPr>
                     <a:xfrm>
                       <a:off x="0" y="0"/>
-                      <a:ext cx="4921495" cy="4834738"/>
+                      <a:ext cx="3982538" cy="3913209"/>
                     </a:xfrm>
                     <a:prstGeom prst="rect"/>
                     <a:ln/>
@@ -1276,7 +1292,7 @@
           <w:szCs w:val="28"/>
           <w:rtl w:val="0"/>
         </w:rPr>
-        <w:t xml:space="preserve">Отдельный сайт может использовать данные о ваших действиях именно на нём (что смотрели, сколько времени провели), чтобы показывать вам релевантную рекламу как на своем сайте, так и через своих рекламных партнеров на других сайтах. Выключаем эту функцию.</w:t>
+        <w:t xml:space="preserve">Отдельный веб-сайт обладает возможностью использовать информацию о пользовательской активности в его пределах — просмотренные страницы, продолжительность сеансов и другие взаимодействия — для демонстрации релевантной рекламы как на своей собственной платформе, так и через сеть партнерских ресурсов. Это позволяет расширить таргетирование за пределы одного домена. Выключаем эту функцию.</w:t>
       </w:r>
       <w:r>
         <w:br w:type="page"/>
@@ -1429,7 +1445,7 @@
           <w:szCs w:val="28"/>
           <w:rtl w:val="0"/>
         </w:rPr>
-        <w:t xml:space="preserve">Это позволяет рекламодателям получать отчеты о том, привела ли их реклама к желаемому результату (например, купили ли вы товар после клика по объявлению). Для этого с вашего устройства могут передаваться обезличенные данные о «конверсиях». Отключаем эту функцию, так как несмотря на то, что Google заверяет о том, что это анонимно и имеет только ограниченную функциональность, это все равно передача данных о поведении рекламодателю.</w:t>
+        <w:t xml:space="preserve">Данная функция предоставляет рекламодателям аналитику о результативности их кампаний, позволяя оценить, привели ли показы объявлений к целевым действиям, таким как совершение покупки после клика. Для формирования этих отчетов с устройства пользователя могут передаваться обезличенные сведения о конверсиях. Эта функция была отключена, поскольку, несмотря на заявления о применении анонимизации и ограниченном характере собираемых данных, её работа по своей сути предполагает передачу информации о поведении пользователя третьим сторонам — рекламодателям.</w:t>
       </w:r>
     </w:p>
     <w:p>
@@ -1507,12 +1523,12 @@
           <wp:inline distB="114300" distT="114300" distL="114300" distR="114300">
             <wp:extent cx="4381500" cy="8362950"/>
             <wp:effectExtent b="0" l="0" r="0" t="0"/>
-            <wp:docPr id="4" name="image3.png"/>
+            <wp:docPr id="4" name="image7.png"/>
             <a:graphic>
               <a:graphicData uri="http://schemas.openxmlformats.org/drawingml/2006/picture">
                 <pic:pic>
                   <pic:nvPicPr>
-                    <pic:cNvPr id="0" name="image3.png"/>
+                    <pic:cNvPr id="0" name="image7.png"/>
                     <pic:cNvPicPr preferRelativeResize="0"/>
                   </pic:nvPicPr>
                   <pic:blipFill>
@@ -1578,7 +1594,7 @@
           <w:szCs w:val="28"/>
           <w:rtl w:val="0"/>
         </w:rPr>
-        <w:t xml:space="preserve">Оставляем стандартную защиту, так как это стабильное, протестированное средство для защиты браузера, защищающий во многих случаях от фишинга и вредоносных сайтов, без него в браузере просто опасно находиться.</w:t>
+        <w:t xml:space="preserve">Было решено сохранить стандартный уровень защитных механизмов, поскольку он представляет собой надежное и проверенное решение, обеспечивающее базовую безопасность при работе в сети. Данная защита активно противодействует фишинговым атакам и блокирует доступ к вредоносным ресурсам, делая использование браузера существенно более безопасным.</w:t>
       </w:r>
     </w:p>
     <w:p>
@@ -1618,27 +1634,7 @@
           <w:szCs w:val="28"/>
           <w:rtl w:val="0"/>
         </w:rPr>
-        <w:t xml:space="preserve">Оставляем функцию использования безопасного DNS-сервера, это усиливает приватность. Запросы DNS будут шифроваться и интернет-провайдер не сможет видеть, куда человек заходит.</w:t>
-      </w:r>
-    </w:p>
-    <w:p>
-      <w:pPr>
-        <w:ind w:firstLine="720"/>
-        <w:jc w:val="both"/>
-        <w:rPr>
-          <w:rFonts w:ascii="Times New Roman" w:cs="Times New Roman" w:eastAsia="Times New Roman" w:hAnsi="Times New Roman"/>
-          <w:sz w:val="28"/>
-          <w:szCs w:val="28"/>
-        </w:rPr>
-      </w:pPr>
-      <w:r>
-        <w:rPr>
-          <w:rFonts w:ascii="Times New Roman" w:cs="Times New Roman" w:eastAsia="Times New Roman" w:hAnsi="Times New Roman"/>
-          <w:sz w:val="28"/>
-          <w:szCs w:val="28"/>
-          <w:rtl w:val="0"/>
-        </w:rPr>
-        <w:t xml:space="preserve">Оставляем функцию «Всегда использовать безопасные соединения», при попытке перехода на любой сайт с устаревшим протоколом HTTP браузер будет блокировать загрузку и выводить предупреждение.</w:t>
+        <w:t xml:space="preserve">Также была активирована опция использования защищенного DNS-сервера, что повышает степень конфиденциальности. При ее использовании DNS-запросы шифруются, что ограничивает возможность интернет-провайдера отслеживать историю посещаемых пользователем сайтов. Оставляем функцию «Всегда использовать безопасные соединения», при попытке перехода на любой сайт с устаревшим протоколом HTTP браузер будет блокировать загрузку и выводить предупреждение.</w:t>
       </w:r>
     </w:p>
     <w:p>
@@ -1697,12 +1693,12 @@
           <wp:inline distB="114300" distT="114300" distL="114300" distR="114300">
             <wp:extent cx="4460166" cy="4231440"/>
             <wp:effectExtent b="0" l="0" r="0" t="0"/>
-            <wp:docPr id="1" name="image7.png"/>
+            <wp:docPr id="1" name="image13.png"/>
             <a:graphic>
               <a:graphicData uri="http://schemas.openxmlformats.org/drawingml/2006/picture">
                 <pic:pic>
                   <pic:nvPicPr>
-                    <pic:cNvPr id="0" name="image7.png"/>
+                    <pic:cNvPr id="0" name="image13.png"/>
                     <pic:cNvPicPr preferRelativeResize="0"/>
                   </pic:nvPicPr>
                   <pic:blipFill>
@@ -1764,28 +1760,12 @@
       </w:pPr>
       <w:r>
         <w:rPr>
-          <w:rtl w:val="0"/>
-        </w:rPr>
-      </w:r>
-    </w:p>
-    <w:p>
-      <w:pPr>
-        <w:ind w:firstLine="720"/>
-        <w:jc w:val="both"/>
-        <w:rPr>
-          <w:rFonts w:ascii="Times New Roman" w:cs="Times New Roman" w:eastAsia="Times New Roman" w:hAnsi="Times New Roman"/>
-          <w:sz w:val="28"/>
-          <w:szCs w:val="28"/>
-        </w:rPr>
-      </w:pPr>
-      <w:r>
-        <w:rPr>
-          <w:rFonts w:ascii="Times New Roman" w:cs="Times New Roman" w:eastAsia="Times New Roman" w:hAnsi="Times New Roman"/>
-          <w:sz w:val="28"/>
-          <w:szCs w:val="28"/>
-          <w:rtl w:val="0"/>
-        </w:rPr>
-        <w:t xml:space="preserve">Не будем изменять настройки оптимизации JavaScript, оставив режим по умолчанию, так как практике для большинства пользователей выигрыш в производительности и корректности работы веб-приложений критически важен.</w:t>
+          <w:rFonts w:ascii="Times New Roman" w:cs="Times New Roman" w:eastAsia="Times New Roman" w:hAnsi="Times New Roman"/>
+          <w:sz w:val="28"/>
+          <w:szCs w:val="28"/>
+          <w:rtl w:val="0"/>
+        </w:rPr>
+        <w:t xml:space="preserve">Настройки, связанные с оптимизацией выполнения JavaScript, были оставлены в конфигурации по умолчанию, так как применяемые браузером механизмы оптимизации критически важны для обеспечения стабильной работы современных веб-приложений, что соответствует потребностям подавляющего большинства пользователей.</w:t>
       </w:r>
     </w:p>
     <w:p>
@@ -1842,14 +1822,14 @@
         </w:rPr>
         <w:drawing>
           <wp:inline distB="114300" distT="114300" distL="114300" distR="114300">
-            <wp:extent cx="4308380" cy="2551642"/>
+            <wp:extent cx="3632105" cy="2153549"/>
             <wp:effectExtent b="0" l="0" r="0" t="0"/>
-            <wp:docPr id="13" name="image11.png"/>
+            <wp:docPr id="13" name="image19.png"/>
             <a:graphic>
               <a:graphicData uri="http://schemas.openxmlformats.org/drawingml/2006/picture">
                 <pic:pic>
                   <pic:nvPicPr>
-                    <pic:cNvPr id="0" name="image11.png"/>
+                    <pic:cNvPr id="0" name="image19.png"/>
                     <pic:cNvPicPr preferRelativeResize="0"/>
                   </pic:nvPicPr>
                   <pic:blipFill>
@@ -1862,7 +1842,7 @@
                   <pic:spPr>
                     <a:xfrm>
                       <a:off x="0" y="0"/>
-                      <a:ext cx="4308380" cy="2551642"/>
+                      <a:ext cx="3632105" cy="2153549"/>
                     </a:xfrm>
                     <a:prstGeom prst="rect"/>
                     <a:ln/>
@@ -1932,7 +1912,7 @@
           <w:szCs w:val="28"/>
           <w:rtl w:val="0"/>
         </w:rPr>
-        <w:t xml:space="preserve">В разделе управления сертификатами видно, что браузер использует локальные сертификаты операционной системы (34 сертификата), что обеспечивает корректную работу с защищенными HTTPS-сайтами, как показано на рисунке 10:</w:t>
+        <w:t xml:space="preserve">В интерфейсе управления сертификатами наблюдается, что браузер интегрирован с хранилищем сертификатов операционной системы, используя 34 доверенных корневых сертификата. Эта интеграция является фундаментальной для обеспечения безопасного и корректного установления соединений с веб-ресурсами, использующими протокол HTTPS, что и продемонстрировано на рисунке 10.</w:t>
       </w:r>
     </w:p>
     <w:p>
@@ -1969,14 +1949,14 @@
         </w:rPr>
         <w:drawing>
           <wp:inline distB="114300" distT="114300" distL="114300" distR="114300">
-            <wp:extent cx="3647154" cy="2764590"/>
+            <wp:extent cx="3132043" cy="2371520"/>
             <wp:effectExtent b="0" l="0" r="0" t="0"/>
-            <wp:docPr id="7" name="image20.png"/>
+            <wp:docPr id="7" name="image1.png"/>
             <a:graphic>
               <a:graphicData uri="http://schemas.openxmlformats.org/drawingml/2006/picture">
                 <pic:pic>
                   <pic:nvPicPr>
-                    <pic:cNvPr id="0" name="image20.png"/>
+                    <pic:cNvPr id="0" name="image1.png"/>
                     <pic:cNvPicPr preferRelativeResize="0"/>
                   </pic:nvPicPr>
                   <pic:blipFill>
@@ -1989,7 +1969,7 @@
                   <pic:spPr>
                     <a:xfrm>
                       <a:off x="0" y="0"/>
-                      <a:ext cx="3647154" cy="2764590"/>
+                      <a:ext cx="3132043" cy="2371520"/>
                     </a:xfrm>
                     <a:prstGeom prst="rect"/>
                     <a:ln/>
@@ -2066,12 +2046,12 @@
           <wp:inline distB="114300" distT="114300" distL="114300" distR="114300">
             <wp:extent cx="5886450" cy="6667500"/>
             <wp:effectExtent b="0" l="0" r="0" t="0"/>
-            <wp:docPr id="8" name="image12.png"/>
+            <wp:docPr id="8" name="image6.png"/>
             <a:graphic>
               <a:graphicData uri="http://schemas.openxmlformats.org/drawingml/2006/picture">
                 <pic:pic>
                   <pic:nvPicPr>
-                    <pic:cNvPr id="0" name="image12.png"/>
+                    <pic:cNvPr id="0" name="image6.png"/>
                     <pic:cNvPicPr preferRelativeResize="0"/>
                   </pic:nvPicPr>
                   <pic:blipFill>
@@ -2160,12 +2140,12 @@
           <wp:inline distB="114300" distT="114300" distL="114300" distR="114300">
             <wp:extent cx="4238625" cy="8496300"/>
             <wp:effectExtent b="0" l="0" r="0" t="0"/>
-            <wp:docPr id="5" name="image5.png"/>
+            <wp:docPr id="5" name="image8.png"/>
             <a:graphic>
               <a:graphicData uri="http://schemas.openxmlformats.org/drawingml/2006/picture">
                 <pic:pic>
                   <pic:nvPicPr>
-                    <pic:cNvPr id="0" name="image5.png"/>
+                    <pic:cNvPr id="0" name="image8.png"/>
                     <pic:cNvPicPr preferRelativeResize="0"/>
                   </pic:nvPicPr>
                   <pic:blipFill>
@@ -2267,12 +2247,12 @@
           <wp:inline distB="114300" distT="114300" distL="114300" distR="114300">
             <wp:extent cx="4467225" cy="7677150"/>
             <wp:effectExtent b="0" l="0" r="0" t="0"/>
-            <wp:docPr id="11" name="image16.png"/>
+            <wp:docPr id="11" name="image26.png"/>
             <a:graphic>
               <a:graphicData uri="http://schemas.openxmlformats.org/drawingml/2006/picture">
                 <pic:pic>
                   <pic:nvPicPr>
-                    <pic:cNvPr id="0" name="image16.png"/>
+                    <pic:cNvPr id="0" name="image26.png"/>
                     <pic:cNvPicPr preferRelativeResize="0"/>
                   </pic:nvPicPr>
                   <pic:blipFill>
@@ -2398,7 +2378,7 @@
           <w:szCs w:val="28"/>
           <w:rtl w:val="0"/>
         </w:rPr>
-        <w:t xml:space="preserve">При этом оставим работу JavaScript (без нее вообще невозможно нормальное функционирование в браузере), разрешим показывать картинки. </w:t>
+        <w:t xml:space="preserve">Было сохранено разрешение на выполнение JavaScript-сценариев, поскольку эта функция является фундаментальной для обеспечения полной функциональности и интерактивности подавляющего большинства современных веб-сайтов. Также было разрешено отображение графических элементов, что необходимо для корректного восприятия контента.</w:t>
       </w:r>
     </w:p>
     <w:p>
@@ -2418,23 +2398,7 @@
           <w:szCs w:val="28"/>
           <w:rtl w:val="0"/>
         </w:rPr>
-        <w:t xml:space="preserve">Для микрофона, камеры и геоданных оставим разрешение на запрос о доступе, и будем включать его только при необходимости.</w:t>
-      </w:r>
-    </w:p>
-    <w:p>
-      <w:pPr>
-        <w:ind w:left="0" w:firstLine="0"/>
-        <w:jc w:val="both"/>
-        <w:rPr>
-          <w:rFonts w:ascii="Times New Roman" w:cs="Times New Roman" w:eastAsia="Times New Roman" w:hAnsi="Times New Roman"/>
-          <w:sz w:val="28"/>
-          <w:szCs w:val="28"/>
-        </w:rPr>
-      </w:pPr>
-      <w:r>
-        <w:rPr>
-          <w:rtl w:val="0"/>
-        </w:rPr>
+        <w:t xml:space="preserve">Для доступа к таким аппаратным средствам, как микрофон и камера, а также к данным о местоположении, был установлен режим «Спрашивать разрешение». Данная настройка гарантирует, что браузер будет каждый раз запрашивать явное согласие пользователя при попытке сайта получить доступ к этим ресурсам, предоставляя возможность предоставлять доступ только в случае действительной необходимости.</w:t>
       </w:r>
     </w:p>
     <w:p>
@@ -2493,12 +2457,12 @@
           <wp:inline distB="114300" distT="114300" distL="114300" distR="114300">
             <wp:extent cx="3392554" cy="3195067"/>
             <wp:effectExtent b="0" l="0" r="0" t="0"/>
-            <wp:docPr id="15" name="image1.png"/>
+            <wp:docPr id="15" name="image12.png"/>
             <a:graphic>
               <a:graphicData uri="http://schemas.openxmlformats.org/drawingml/2006/picture">
                 <pic:pic>
                   <pic:nvPicPr>
-                    <pic:cNvPr id="0" name="image1.png"/>
+                    <pic:cNvPr id="0" name="image12.png"/>
                     <pic:cNvPicPr preferRelativeResize="0"/>
                   </pic:nvPicPr>
                   <pic:blipFill>
@@ -2584,12 +2548,12 @@
           <wp:inline distB="114300" distT="114300" distL="114300" distR="114300">
             <wp:extent cx="3890241" cy="3605390"/>
             <wp:effectExtent b="0" l="0" r="0" t="0"/>
-            <wp:docPr id="16" name="image22.png"/>
+            <wp:docPr id="16" name="image18.png"/>
             <a:graphic>
               <a:graphicData uri="http://schemas.openxmlformats.org/drawingml/2006/picture">
                 <pic:pic>
                   <pic:nvPicPr>
-                    <pic:cNvPr id="0" name="image22.png"/>
+                    <pic:cNvPr id="0" name="image18.png"/>
                     <pic:cNvPicPr preferRelativeResize="0"/>
                   </pic:nvPicPr>
                   <pic:blipFill>
@@ -2794,12 +2758,12 @@
           <wp:inline distB="114300" distT="114300" distL="114300" distR="114300">
             <wp:extent cx="5132991" cy="4071844"/>
             <wp:effectExtent b="0" l="0" r="0" t="0"/>
-            <wp:docPr id="22" name="image23.png"/>
+            <wp:docPr id="22" name="image27.png"/>
             <a:graphic>
               <a:graphicData uri="http://schemas.openxmlformats.org/drawingml/2006/picture">
                 <pic:pic>
                   <pic:nvPicPr>
-                    <pic:cNvPr id="0" name="image23.png"/>
+                    <pic:cNvPr id="0" name="image27.png"/>
                     <pic:cNvPicPr preferRelativeResize="0"/>
                   </pic:nvPicPr>
                   <pic:blipFill>
@@ -2920,12 +2884,12 @@
           <wp:inline distB="114300" distT="114300" distL="114300" distR="114300">
             <wp:extent cx="5939615" cy="1155700"/>
             <wp:effectExtent b="0" l="0" r="0" t="0"/>
-            <wp:docPr id="18" name="image18.png"/>
+            <wp:docPr id="18" name="image22.png"/>
             <a:graphic>
               <a:graphicData uri="http://schemas.openxmlformats.org/drawingml/2006/picture">
                 <pic:pic>
                   <pic:nvPicPr>
-                    <pic:cNvPr id="0" name="image18.png"/>
+                    <pic:cNvPr id="0" name="image22.png"/>
                     <pic:cNvPicPr preferRelativeResize="0"/>
                   </pic:nvPicPr>
                   <pic:blipFill>
@@ -3066,12 +3030,12 @@
           <wp:inline distB="114300" distT="114300" distL="114300" distR="114300">
             <wp:extent cx="4867275" cy="1838325"/>
             <wp:effectExtent b="0" l="0" r="0" t="0"/>
-            <wp:docPr id="2" name="image17.png"/>
+            <wp:docPr id="2" name="image24.png"/>
             <a:graphic>
               <a:graphicData uri="http://schemas.openxmlformats.org/drawingml/2006/picture">
                 <pic:pic>
                   <pic:nvPicPr>
-                    <pic:cNvPr id="0" name="image17.png"/>
+                    <pic:cNvPr id="0" name="image24.png"/>
                     <pic:cNvPicPr preferRelativeResize="0"/>
                   </pic:nvPicPr>
                   <pic:blipFill>
@@ -3234,12 +3198,12 @@
           <wp:inline distB="114300" distT="114300" distL="114300" distR="114300">
             <wp:extent cx="5939615" cy="2552700"/>
             <wp:effectExtent b="0" l="0" r="0" t="0"/>
-            <wp:docPr id="25" name="image14.png"/>
+            <wp:docPr id="25" name="image11.png"/>
             <a:graphic>
               <a:graphicData uri="http://schemas.openxmlformats.org/drawingml/2006/picture">
                 <pic:pic>
                   <pic:nvPicPr>
-                    <pic:cNvPr id="0" name="image14.png"/>
+                    <pic:cNvPr id="0" name="image11.png"/>
                     <pic:cNvPicPr preferRelativeResize="0"/>
                   </pic:nvPicPr>
                   <pic:blipFill>
@@ -3754,12 +3718,12 @@
           <wp:inline distB="114300" distT="114300" distL="114300" distR="114300">
             <wp:extent cx="5382713" cy="3760998"/>
             <wp:effectExtent b="0" l="0" r="0" t="0"/>
-            <wp:docPr id="19" name="image15.png"/>
+            <wp:docPr id="19" name="image14.png"/>
             <a:graphic>
               <a:graphicData uri="http://schemas.openxmlformats.org/drawingml/2006/picture">
                 <pic:pic>
                   <pic:nvPicPr>
-                    <pic:cNvPr id="0" name="image15.png"/>
+                    <pic:cNvPr id="0" name="image14.png"/>
                     <pic:cNvPicPr preferRelativeResize="0"/>
                   </pic:nvPicPr>
                   <pic:blipFill>
@@ -4603,12 +4567,12 @@
           <wp:inline distB="114300" distT="114300" distL="114300" distR="114300">
             <wp:extent cx="5072187" cy="3682213"/>
             <wp:effectExtent b="0" l="0" r="0" t="0"/>
-            <wp:docPr id="20" name="image4.png"/>
+            <wp:docPr id="20" name="image9.png"/>
             <a:graphic>
               <a:graphicData uri="http://schemas.openxmlformats.org/drawingml/2006/picture">
                 <pic:pic>
                   <pic:nvPicPr>
-                    <pic:cNvPr id="0" name="image4.png"/>
+                    <pic:cNvPr id="0" name="image9.png"/>
                     <pic:cNvPicPr preferRelativeResize="0"/>
                   </pic:nvPicPr>
                   <pic:blipFill>
@@ -4749,12 +4713,12 @@
           <wp:inline distB="114300" distT="114300" distL="114300" distR="114300">
             <wp:extent cx="5082897" cy="2867275"/>
             <wp:effectExtent b="0" l="0" r="0" t="0"/>
-            <wp:docPr id="21" name="image24.png"/>
+            <wp:docPr id="21" name="image20.png"/>
             <a:graphic>
               <a:graphicData uri="http://schemas.openxmlformats.org/drawingml/2006/picture">
                 <pic:pic>
                   <pic:nvPicPr>
-                    <pic:cNvPr id="0" name="image24.png"/>
+                    <pic:cNvPr id="0" name="image20.png"/>
                     <pic:cNvPicPr preferRelativeResize="0"/>
                   </pic:nvPicPr>
                   <pic:blipFill>
@@ -5289,12 +5253,12 @@
           <wp:inline distB="114300" distT="114300" distL="114300" distR="114300">
             <wp:extent cx="5487488" cy="3649531"/>
             <wp:effectExtent b="0" l="0" r="0" t="0"/>
-            <wp:docPr id="3" name="image8.png"/>
+            <wp:docPr id="3" name="image2.png"/>
             <a:graphic>
               <a:graphicData uri="http://schemas.openxmlformats.org/drawingml/2006/picture">
                 <pic:pic>
                   <pic:nvPicPr>
-                    <pic:cNvPr id="0" name="image8.png"/>
+                    <pic:cNvPr id="0" name="image2.png"/>
                     <pic:cNvPicPr preferRelativeResize="0"/>
                   </pic:nvPicPr>
                   <pic:blipFill>
@@ -6262,12 +6226,12 @@
           <wp:inline distB="114300" distT="114300" distL="114300" distR="114300">
             <wp:extent cx="3141568" cy="3273497"/>
             <wp:effectExtent b="0" l="0" r="0" t="0"/>
-            <wp:docPr id="10" name="image6.png"/>
+            <wp:docPr id="10" name="image21.png"/>
             <a:graphic>
               <a:graphicData uri="http://schemas.openxmlformats.org/drawingml/2006/picture">
                 <pic:pic>
                   <pic:nvPicPr>
-                    <pic:cNvPr id="0" name="image6.png"/>
+                    <pic:cNvPr id="0" name="image21.png"/>
                     <pic:cNvPicPr preferRelativeResize="0"/>
                   </pic:nvPicPr>
                   <pic:blipFill>
@@ -6387,12 +6351,12 @@
           <wp:inline distB="114300" distT="114300" distL="114300" distR="114300">
             <wp:extent cx="4375055" cy="2654528"/>
             <wp:effectExtent b="0" l="0" r="0" t="0"/>
-            <wp:docPr id="17" name="image13.png"/>
+            <wp:docPr id="17" name="image4.png"/>
             <a:graphic>
               <a:graphicData uri="http://schemas.openxmlformats.org/drawingml/2006/picture">
                 <pic:pic>
                   <pic:nvPicPr>
-                    <pic:cNvPr id="0" name="image13.png"/>
+                    <pic:cNvPr id="0" name="image4.png"/>
                     <pic:cNvPicPr preferRelativeResize="0"/>
                   </pic:nvPicPr>
                   <pic:blipFill>
@@ -6475,12 +6439,12 @@
           <wp:inline distB="114300" distT="114300" distL="114300" distR="114300">
             <wp:extent cx="4635843" cy="3840915"/>
             <wp:effectExtent b="0" l="0" r="0" t="0"/>
-            <wp:docPr id="26" name="image19.png"/>
+            <wp:docPr id="26" name="image10.png"/>
             <a:graphic>
               <a:graphicData uri="http://schemas.openxmlformats.org/drawingml/2006/picture">
                 <pic:pic>
                   <pic:nvPicPr>
-                    <pic:cNvPr id="0" name="image19.png"/>
+                    <pic:cNvPr id="0" name="image10.png"/>
                     <pic:cNvPicPr preferRelativeResize="0"/>
                   </pic:nvPicPr>
                   <pic:blipFill>
@@ -6601,12 +6565,12 @@
           <wp:inline distB="114300" distT="114300" distL="114300" distR="114300">
             <wp:extent cx="5344999" cy="2946602"/>
             <wp:effectExtent b="0" l="0" r="0" t="0"/>
-            <wp:docPr id="6" name="image9.png"/>
+            <wp:docPr id="6" name="image16.png"/>
             <a:graphic>
               <a:graphicData uri="http://schemas.openxmlformats.org/drawingml/2006/picture">
                 <pic:pic>
                   <pic:nvPicPr>
-                    <pic:cNvPr id="0" name="image9.png"/>
+                    <pic:cNvPr id="0" name="image16.png"/>
                     <pic:cNvPicPr preferRelativeResize="0"/>
                   </pic:nvPicPr>
                   <pic:blipFill>

</xml_diff>